<commit_message>
added something th the block diagram
</commit_message>
<xml_diff>
--- a/MVC_BlockDiagram.docx
+++ b/MVC_BlockDiagram.docx
@@ -138,13 +138,8 @@
                             </w:r>
                           </w:p>
                           <w:p>
-                            <w:proofErr w:type="spellStart"/>
-                            <w:r>
-                              <w:t>Umple</w:t>
-                            </w:r>
-                            <w:proofErr w:type="spellEnd"/>
-                            <w:r>
-                              <w:t xml:space="preserve"> Model</w:t>
+                            <w:r>
+                              <w:t>Umple Model</w:t>
                             </w:r>
                           </w:p>
                           <w:p>
@@ -331,182 +326,52 @@
                           </w:p>
                           <w:p>
                             <w:r>
-                              <w:t>+</w:t>
-                            </w:r>
-                            <w:proofErr w:type="spellStart"/>
-                            <w:proofErr w:type="gramStart"/>
-                            <w:r>
-                              <w:t>addFoodSupply</w:t>
-                            </w:r>
-                            <w:proofErr w:type="spellEnd"/>
-                            <w:r>
-                              <w:t>(</w:t>
-                            </w:r>
-                            <w:proofErr w:type="gramEnd"/>
-                            <w:r>
-                              <w:t>)</w:t>
+                              <w:t>+addFoodSupply()</w:t>
                             </w:r>
                           </w:p>
                           <w:p>
                             <w:r>
-                              <w:t>+</w:t>
-                            </w:r>
-                            <w:proofErr w:type="spellStart"/>
-                            <w:proofErr w:type="gramStart"/>
-                            <w:r>
-                              <w:t>addEquipment</w:t>
-                            </w:r>
-                            <w:proofErr w:type="spellEnd"/>
-                            <w:r>
-                              <w:t>(</w:t>
-                            </w:r>
-                            <w:proofErr w:type="gramEnd"/>
-                            <w:r>
-                              <w:t>)</w:t>
+                              <w:t>+addEquipment()</w:t>
                             </w:r>
                           </w:p>
                           <w:p>
                             <w:r>
-                              <w:t>+</w:t>
-                            </w:r>
-                            <w:proofErr w:type="spellStart"/>
-                            <w:proofErr w:type="gramStart"/>
-                            <w:r>
-                              <w:t>addEmployee</w:t>
-                            </w:r>
-                            <w:proofErr w:type="spellEnd"/>
-                            <w:r>
-                              <w:t>(</w:t>
-                            </w:r>
-                            <w:proofErr w:type="gramEnd"/>
-                            <w:r>
-                              <w:t>)</w:t>
+                              <w:t>+addEmployee()</w:t>
                             </w:r>
                           </w:p>
                           <w:p>
                             <w:r>
-                              <w:t>+</w:t>
-                            </w:r>
-                            <w:proofErr w:type="spellStart"/>
-                            <w:proofErr w:type="gramStart"/>
-                            <w:r>
-                              <w:t>assignSchedule</w:t>
-                            </w:r>
-                            <w:proofErr w:type="spellEnd"/>
-                            <w:r>
-                              <w:t>(</w:t>
-                            </w:r>
-                            <w:proofErr w:type="gramEnd"/>
-                            <w:r>
-                              <w:t>)</w:t>
+                              <w:t>+assignSchedule()</w:t>
                             </w:r>
                           </w:p>
                           <w:p>
                             <w:r>
-                              <w:t>+</w:t>
-                            </w:r>
-                            <w:proofErr w:type="spellStart"/>
-                            <w:proofErr w:type="gramStart"/>
-                            <w:r>
-                              <w:t>removeFoodSupply</w:t>
-                            </w:r>
-                            <w:proofErr w:type="spellEnd"/>
-                            <w:r>
-                              <w:t>(</w:t>
-                            </w:r>
-                            <w:proofErr w:type="gramEnd"/>
-                            <w:r>
-                              <w:t>)</w:t>
+                              <w:t>+removeFoodSupply()</w:t>
                             </w:r>
                           </w:p>
                           <w:p>
                             <w:r>
-                              <w:t>+</w:t>
-                            </w:r>
-                            <w:proofErr w:type="spellStart"/>
-                            <w:proofErr w:type="gramStart"/>
-                            <w:r>
-                              <w:t>removeEquipment</w:t>
-                            </w:r>
-                            <w:proofErr w:type="spellEnd"/>
-                            <w:r>
-                              <w:t>(</w:t>
-                            </w:r>
-                            <w:proofErr w:type="gramEnd"/>
-                            <w:r>
-                              <w:t>)</w:t>
+                              <w:t>+removeEquipment()</w:t>
                             </w:r>
                           </w:p>
                           <w:p>
                             <w:r>
-                              <w:t>+</w:t>
-                            </w:r>
-                            <w:proofErr w:type="spellStart"/>
-                            <w:proofErr w:type="gramStart"/>
-                            <w:r>
-                              <w:t>removeEmployee</w:t>
-                            </w:r>
-                            <w:proofErr w:type="spellEnd"/>
-                            <w:r>
-                              <w:t>(</w:t>
-                            </w:r>
-                            <w:proofErr w:type="gramEnd"/>
-                            <w:r>
-                              <w:t>)</w:t>
+                              <w:t>+removeEmployee()</w:t>
                             </w:r>
                           </w:p>
                           <w:p>
                             <w:r>
-                              <w:t>+</w:t>
-                            </w:r>
-                            <w:proofErr w:type="spellStart"/>
-                            <w:proofErr w:type="gramStart"/>
-                            <w:r>
-                              <w:t>viewSupply</w:t>
-                            </w:r>
-                            <w:proofErr w:type="spellEnd"/>
-                            <w:r>
-                              <w:t>(</w:t>
-                            </w:r>
-                            <w:proofErr w:type="gramEnd"/>
-                            <w:r>
-                              <w:t>)</w:t>
+                              <w:t>+viewSupply()</w:t>
                             </w:r>
                           </w:p>
                           <w:p>
                             <w:r>
-                              <w:t>+</w:t>
-                            </w:r>
-                            <w:proofErr w:type="spellStart"/>
-                            <w:proofErr w:type="gramStart"/>
-                            <w:r>
-                              <w:t>viewEquipment</w:t>
-                            </w:r>
-                            <w:proofErr w:type="spellEnd"/>
-                            <w:r>
-                              <w:t>(</w:t>
-                            </w:r>
-                            <w:proofErr w:type="gramEnd"/>
-                            <w:r>
-                              <w:t>)</w:t>
+                              <w:t>+viewEquipment()</w:t>
                             </w:r>
                           </w:p>
                           <w:p>
                             <w:r>
-                              <w:t>+</w:t>
-                            </w:r>
-                            <w:proofErr w:type="spellStart"/>
-                            <w:proofErr w:type="gramStart"/>
-                            <w:r>
-                              <w:t>viewSchedule</w:t>
-                            </w:r>
-                            <w:proofErr w:type="spellEnd"/>
-                            <w:r>
-                              <w:t>(</w:t>
-                            </w:r>
-                            <w:proofErr w:type="gramEnd"/>
-                            <w:r>
-                              <w:t>)</w:t>
+                              <w:t>+viewSchedule()</w:t>
                             </w:r>
                           </w:p>
                         </w:txbxContent>
@@ -810,8 +675,8 @@
                 <wp:positionV relativeFrom="paragraph">
                   <wp:posOffset>114300</wp:posOffset>
                 </wp:positionV>
-                <wp:extent cx="1295400" cy="1912620"/>
-                <wp:effectExtent l="0" t="0" r="19050" b="11430"/>
+                <wp:extent cx="1295400" cy="2019300"/>
+                <wp:effectExtent l="0" t="0" r="19050" b="19050"/>
                 <wp:wrapSquare wrapText="bothSides"/>
                 <wp:docPr id="2" name="Text Box 2"/>
                 <wp:cNvGraphicFramePr>
@@ -826,7 +691,7 @@
                       <wps:spPr bwMode="auto">
                         <a:xfrm>
                           <a:off x="0" y="0"/>
-                          <a:ext cx="1295400" cy="1912620"/>
+                          <a:ext cx="1295400" cy="2019300"/>
                         </a:xfrm>
                         <a:prstGeom prst="rect">
                           <a:avLst/>
@@ -862,43 +727,32 @@
                             </w:r>
                           </w:p>
                           <w:p>
-                            <w:proofErr w:type="spellStart"/>
-                            <w:r>
-                              <w:t>JavaS</w:t>
+                            <w:r>
+                              <w:t>JavaSwing</w:t>
+                            </w:r>
+                          </w:p>
+                          <w:p>
+                            <w:r>
+                              <w:t>Andoid:</w:t>
+                            </w:r>
+                          </w:p>
+                          <w:p>
+                            <w:r>
+                              <w:t>Android View</w:t>
+                            </w:r>
+                          </w:p>
+                          <w:p>
+                            <w:r>
+                              <w:t>Php:</w:t>
+                            </w:r>
+                          </w:p>
+                          <w:p>
+                            <w:r>
+                              <w:t>HTML</w:t>
                             </w:r>
                             <w:bookmarkStart w:id="0" w:name="_GoBack"/>
                             <w:bookmarkEnd w:id="0"/>
-                            <w:r>
-                              <w:t>wing</w:t>
-                            </w:r>
-                            <w:proofErr w:type="spellEnd"/>
                           </w:p>
-                          <w:p>
-                            <w:proofErr w:type="spellStart"/>
-                            <w:r>
-                              <w:t>Andoid</w:t>
-                            </w:r>
-                            <w:proofErr w:type="spellEnd"/>
-                            <w:r>
-                              <w:t>:</w:t>
-                            </w:r>
-                          </w:p>
-                          <w:p>
-                            <w:r>
-                              <w:t>Android View</w:t>
-                            </w:r>
-                          </w:p>
-                          <w:p>
-                            <w:proofErr w:type="spellStart"/>
-                            <w:r>
-                              <w:t>Php</w:t>
-                            </w:r>
-                            <w:proofErr w:type="spellEnd"/>
-                            <w:r>
-                              <w:t>:</w:t>
-                            </w:r>
-                          </w:p>
-                          <w:p/>
                         </w:txbxContent>
                       </wps:txbx>
                       <wps:bodyPr rot="0" vert="horz" wrap="square" lIns="91440" tIns="45720" rIns="91440" bIns="45720" anchor="t" anchorCtr="0">
@@ -918,7 +772,11 @@
           </mc:Choice>
           <mc:Fallback>
             <w:pict>
-              <v:shape id="_x0000_s1028" type="#_x0000_t202" style="position:absolute;margin-left:266.4pt;margin-top:9pt;width:102pt;height:150.6pt;z-index:251662336;visibility:visible;mso-wrap-style:square;mso-width-percent:0;mso-height-percent:0;mso-wrap-distance-left:9pt;mso-wrap-distance-top:3.6pt;mso-wrap-distance-right:9pt;mso-wrap-distance-bottom:3.6pt;mso-position-horizontal:absolute;mso-position-horizontal-relative:text;mso-position-vertical:absolute;mso-position-vertical-relative:text;mso-width-percent:0;mso-height-percent:0;mso-width-relative:margin;mso-height-relative:margin;v-text-anchor:top" o:gfxdata="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">
+              <v:shapetype id="_x0000_t202" coordsize="21600,21600" o:spt="202" path="m,l,21600r21600,l21600,xe">
+                <v:stroke joinstyle="miter"/>
+                <v:path gradientshapeok="t" o:connecttype="rect"/>
+              </v:shapetype>
+              <v:shape id="_x0000_s1028" type="#_x0000_t202" style="position:absolute;margin-left:266.4pt;margin-top:9pt;width:102pt;height:159pt;z-index:251662336;visibility:visible;mso-wrap-style:square;mso-width-percent:0;mso-height-percent:0;mso-wrap-distance-left:9pt;mso-wrap-distance-top:3.6pt;mso-wrap-distance-right:9pt;mso-wrap-distance-bottom:3.6pt;mso-position-horizontal:absolute;mso-position-horizontal-relative:text;mso-position-vertical:absolute;mso-position-vertical-relative:text;mso-width-percent:0;mso-height-percent:0;mso-width-relative:margin;mso-height-relative:margin;v-text-anchor:top" o:gfxdata="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">
                 <v:textbox>
                   <w:txbxContent>
                     <w:p>
@@ -938,43 +796,32 @@
                       </w:r>
                     </w:p>
                     <w:p>
-                      <w:proofErr w:type="spellStart"/>
-                      <w:r>
-                        <w:t>JavaS</w:t>
+                      <w:r>
+                        <w:t>JavaSwing</w:t>
+                      </w:r>
+                    </w:p>
+                    <w:p>
+                      <w:r>
+                        <w:t>Andoid:</w:t>
+                      </w:r>
+                    </w:p>
+                    <w:p>
+                      <w:r>
+                        <w:t>Android View</w:t>
+                      </w:r>
+                    </w:p>
+                    <w:p>
+                      <w:r>
+                        <w:t>Php:</w:t>
+                      </w:r>
+                    </w:p>
+                    <w:p>
+                      <w:r>
+                        <w:t>HTML</w:t>
                       </w:r>
                       <w:bookmarkStart w:id="1" w:name="_GoBack"/>
                       <w:bookmarkEnd w:id="1"/>
-                      <w:r>
-                        <w:t>wing</w:t>
-                      </w:r>
-                      <w:proofErr w:type="spellEnd"/>
                     </w:p>
-                    <w:p>
-                      <w:proofErr w:type="spellStart"/>
-                      <w:r>
-                        <w:t>Andoid</w:t>
-                      </w:r>
-                      <w:proofErr w:type="spellEnd"/>
-                      <w:r>
-                        <w:t>:</w:t>
-                      </w:r>
-                    </w:p>
-                    <w:p>
-                      <w:r>
-                        <w:t>Android View</w:t>
-                      </w:r>
-                    </w:p>
-                    <w:p>
-                      <w:proofErr w:type="spellStart"/>
-                      <w:r>
-                        <w:t>Php</w:t>
-                      </w:r>
-                      <w:proofErr w:type="spellEnd"/>
-                      <w:r>
-                        <w:t>:</w:t>
-                      </w:r>
-                    </w:p>
-                    <w:p/>
                   </w:txbxContent>
                 </v:textbox>
                 <w10:wrap type="square"/>
@@ -1576,6 +1423,7 @@
     <w:lsdException w:name="HTML Sample" w:semiHidden="1" w:unhideWhenUsed="1"/>
     <w:lsdException w:name="HTML Typewriter" w:semiHidden="1" w:unhideWhenUsed="1"/>
     <w:lsdException w:name="HTML Variable" w:semiHidden="1" w:unhideWhenUsed="1"/>
+    <w:lsdException w:name="Normal Table" w:semiHidden="1" w:unhideWhenUsed="1"/>
     <w:lsdException w:name="annotation subject" w:semiHidden="1" w:unhideWhenUsed="1"/>
     <w:lsdException w:name="No List" w:semiHidden="1" w:unhideWhenUsed="1"/>
     <w:lsdException w:name="Outline List 1" w:semiHidden="1" w:unhideWhenUsed="1"/>
@@ -1622,8 +1470,10 @@
     <w:lsdException w:name="Table Subtle 2" w:semiHidden="1" w:unhideWhenUsed="1"/>
     <w:lsdException w:name="Table Web 1" w:semiHidden="1" w:unhideWhenUsed="1"/>
     <w:lsdException w:name="Table Web 2" w:semiHidden="1" w:unhideWhenUsed="1"/>
+    <w:lsdException w:name="Table Web 3" w:semiHidden="1" w:unhideWhenUsed="1"/>
     <w:lsdException w:name="Balloon Text" w:semiHidden="1" w:unhideWhenUsed="1"/>
     <w:lsdException w:name="Table Grid" w:uiPriority="39"/>
+    <w:lsdException w:name="Table Theme" w:semiHidden="1" w:unhideWhenUsed="1"/>
     <w:lsdException w:name="Placeholder Text" w:semiHidden="1"/>
     <w:lsdException w:name="No Spacing" w:uiPriority="1" w:qFormat="1"/>
     <w:lsdException w:name="Light Shading" w:uiPriority="60"/>

</xml_diff>